<commit_message>
Fixes to edition errors.
</commit_message>
<xml_diff>
--- a/05_SoftwareRequirementsAndArchitecture_LaneAssistance.docx
+++ b/05_SoftwareRequirementsAndArchitecture_LaneAssistance.docx
@@ -511,18 +511,8 @@
                 <w:sz w:val="22"/>
                 <w:szCs w:val="22"/>
               </w:rPr>
-              <w:t xml:space="preserve">Rodrigo </w:t>
-            </w:r>
-            <w:proofErr w:type="spellStart"/>
-            <w:r>
-              <w:rPr>
-                <w:rFonts w:ascii="Calibri" w:eastAsia="Calibri" w:hAnsi="Calibri" w:cs="Calibri"/>
-                <w:sz w:val="22"/>
-                <w:szCs w:val="22"/>
-              </w:rPr>
-              <w:t>Vasconcelos</w:t>
-            </w:r>
-            <w:proofErr w:type="spellEnd"/>
+              <w:t>Rodrigo Vasconcelos</w:t>
+            </w:r>
           </w:p>
         </w:tc>
         <w:tc>
@@ -1057,18 +1047,18 @@
     <w:p/>
     <w:p>
       <w:r>
-        <w:rPr>
-          <w:b/>
-          <w:color w:val="B7B7B7"/>
-        </w:rPr>
-        <w:t>[Instructions: Answer what is the purpose of this docu</w:t>
+        <w:t xml:space="preserve">The purpose of this document is to establish the software architecture and requirements so that functional safety elements of the </w:t>
       </w:r>
       <w:r>
-        <w:rPr>
-          <w:b/>
-          <w:color w:val="B7B7B7"/>
-        </w:rPr>
-        <w:t>ment?]</w:t>
+        <w:t>Lane Departure Warning system</w:t>
+      </w:r>
+      <w:r>
+        <w:t xml:space="preserve"> may be developed and tests designed in order to verify it</w:t>
+      </w:r>
+      <w:bookmarkStart w:id="14" w:name="_GoBack"/>
+      <w:bookmarkEnd w:id="14"/>
+      <w:r>
+        <w:t>.</w:t>
       </w:r>
     </w:p>
     <w:p>
@@ -1078,131 +1068,11 @@
         <w:spacing w:before="480" w:after="180" w:line="240" w:lineRule="auto"/>
         <w:contextualSpacing w:val="0"/>
       </w:pPr>
-      <w:bookmarkStart w:id="14" w:name="_Toc527926634"/>
+      <w:bookmarkStart w:id="15" w:name="_Toc527926634"/>
       <w:r>
         <w:t>Inputs to the Software Requirements and Architecture Document</w:t>
       </w:r>
-      <w:bookmarkEnd w:id="14"/>
-    </w:p>
-    <w:p>
-      <w:pPr>
-        <w:rPr>
-          <w:b/>
-          <w:color w:val="B7B7B7"/>
-        </w:rPr>
-      </w:pPr>
-      <w:r>
-        <w:rPr>
-          <w:b/>
-          <w:color w:val="B7B7B7"/>
-        </w:rPr>
-        <w:t xml:space="preserve">[Instructions: </w:t>
-      </w:r>
-    </w:p>
-    <w:p>
-      <w:pPr>
-        <w:rPr>
-          <w:b/>
-          <w:color w:val="B7B7B7"/>
-        </w:rPr>
-      </w:pPr>
-    </w:p>
-    <w:p>
-      <w:pPr>
-        <w:rPr>
-          <w:b/>
-          <w:color w:val="B7B7B7"/>
-        </w:rPr>
-      </w:pPr>
-      <w:r>
-        <w:rPr>
-          <w:b/>
-          <w:color w:val="B7B7B7"/>
-        </w:rPr>
-        <w:t>REQUIRED:</w:t>
-      </w:r>
-    </w:p>
-    <w:p>
-      <w:pPr>
-        <w:rPr>
-          <w:b/>
-          <w:color w:val="B7B7B7"/>
-        </w:rPr>
-      </w:pPr>
-      <w:r>
-        <w:rPr>
-          <w:b/>
-          <w:color w:val="B7B7B7"/>
-        </w:rPr>
-        <w:t>You are only required to develop this document for the LDW (lane departure warning) amplitude malfunction. So here, provide the technical safety requirements fo</w:t>
-      </w:r>
-      <w:r>
-        <w:rPr>
-          <w:b/>
-          <w:color w:val="B7B7B7"/>
-        </w:rPr>
-        <w:t>r the LDW amplitude malfunction as well as the refined system architecture diagram from the technical safety concept.</w:t>
-      </w:r>
-    </w:p>
-    <w:p>
-      <w:pPr>
-        <w:rPr>
-          <w:b/>
-          <w:color w:val="B7B7B7"/>
-        </w:rPr>
-      </w:pPr>
-    </w:p>
-    <w:p>
-      <w:pPr>
-        <w:rPr>
-          <w:b/>
-          <w:color w:val="B7B7B7"/>
-        </w:rPr>
-      </w:pPr>
-      <w:r>
-        <w:rPr>
-          <w:b/>
-          <w:color w:val="B7B7B7"/>
-        </w:rPr>
-        <w:t>OPTIONAL:</w:t>
-      </w:r>
-    </w:p>
-    <w:p>
-      <w:pPr>
-        <w:rPr>
-          <w:b/>
-          <w:color w:val="B7B7B7"/>
-        </w:rPr>
-      </w:pPr>
-      <w:r>
-        <w:rPr>
-          <w:b/>
-          <w:color w:val="B7B7B7"/>
-        </w:rPr>
-        <w:t>Expand this document to include software safety requirements for the LDW frequency malfunction as well. Go even further and doc</w:t>
-      </w:r>
-      <w:r>
-        <w:rPr>
-          <w:b/>
-          <w:color w:val="B7B7B7"/>
-        </w:rPr>
-        <w:t>ument software safety requirements for the Lane Keeping Assistance (LKA) function as well.</w:t>
-      </w:r>
-    </w:p>
-    <w:p>
-      <w:pPr>
-        <w:rPr>
-          <w:b/>
-          <w:color w:val="B7B7B7"/>
-        </w:rPr>
-      </w:pPr>
-      <w:r>
-        <w:rPr>
-          <w:b/>
-          <w:color w:val="B7B7B7"/>
-        </w:rPr>
-        <w:t>]</w:t>
-      </w:r>
+      <w:bookmarkEnd w:id="15"/>
     </w:p>
     <w:p/>
     <w:p>
@@ -1210,11 +1080,11 @@
         <w:pStyle w:val="Heading2"/>
         <w:contextualSpacing w:val="0"/>
       </w:pPr>
-      <w:bookmarkStart w:id="15" w:name="_Toc527926635"/>
+      <w:bookmarkStart w:id="16" w:name="_Toc527926635"/>
       <w:r>
         <w:t>Technical safety requirements</w:t>
       </w:r>
-      <w:bookmarkEnd w:id="15"/>
+      <w:bookmarkEnd w:id="16"/>
     </w:p>
     <w:p>
       <w:r>
@@ -1478,21 +1348,8 @@
               <w:spacing w:line="240" w:lineRule="auto"/>
             </w:pPr>
             <w:r>
-              <w:t xml:space="preserve">The LDW Safety component shall ensure that amplitude of the </w:t>
-            </w:r>
-            <w:proofErr w:type="spellStart"/>
-            <w:r>
-              <w:t>LDW_Torque_Request</w:t>
-            </w:r>
-            <w:proofErr w:type="spellEnd"/>
-            <w:r>
-              <w:t xml:space="preserve"> is below </w:t>
-            </w:r>
-            <w:proofErr w:type="spellStart"/>
-            <w:r>
-              <w:t>Max_Torque_Amplitude</w:t>
-            </w:r>
-            <w:proofErr w:type="spellEnd"/>
+              <w:t>The LDW Safety component shall ensure that amplitude of the LDW_Torque_Request is below Max_Torque_Amplitude</w:t>
+            </w:r>
           </w:p>
         </w:tc>
         <w:tc>
@@ -1570,13 +1427,8 @@
               <w:widowControl w:val="0"/>
               <w:spacing w:line="240" w:lineRule="auto"/>
             </w:pPr>
-            <w:proofErr w:type="spellStart"/>
-            <w:r>
-              <w:t>LDW_Torque_Request</w:t>
-            </w:r>
-            <w:proofErr w:type="spellEnd"/>
-            <w:r>
-              <w:t xml:space="preserve"> shall be set to zero</w:t>
+            <w:r>
+              <w:t>LDW_Torque_Request shall be set to zero</w:t>
             </w:r>
           </w:p>
         </w:tc>
@@ -1647,15 +1499,7 @@
               <w:widowControl w:val="0"/>
             </w:pPr>
             <w:r>
-              <w:t xml:space="preserve">The validity and integrity of the data transmission for the </w:t>
-            </w:r>
-            <w:proofErr w:type="spellStart"/>
-            <w:r>
-              <w:t>LDW_Torque_Request</w:t>
-            </w:r>
-            <w:proofErr w:type="spellEnd"/>
-            <w:r>
-              <w:t xml:space="preserve"> signal shall be ensured.</w:t>
+              <w:t>The validity and integrity of the data transmission for the LDW_Torque_Request signal shall be ensured.</w:t>
             </w:r>
           </w:p>
         </w:tc>
@@ -1734,13 +1578,8 @@
               <w:widowControl w:val="0"/>
               <w:spacing w:line="240" w:lineRule="auto"/>
             </w:pPr>
-            <w:proofErr w:type="spellStart"/>
-            <w:r>
-              <w:t>LDW_Torque_Request</w:t>
-            </w:r>
-            <w:proofErr w:type="spellEnd"/>
-            <w:r>
-              <w:t xml:space="preserve"> shall be set to zero</w:t>
+            <w:r>
+              <w:t>LDW_Torque_Request shall be set to zero</w:t>
             </w:r>
           </w:p>
         </w:tc>
@@ -1765,7 +1604,6 @@
               <w:spacing w:line="240" w:lineRule="auto"/>
             </w:pPr>
             <w:r>
-              <w:lastRenderedPageBreak/>
               <w:t>Technical</w:t>
             </w:r>
           </w:p>
@@ -1812,15 +1650,7 @@
               <w:widowControl w:val="0"/>
             </w:pPr>
             <w:r>
-              <w:t xml:space="preserve">As soon as a failure is detected by the LDW function, it shall deactivate the LDW feature and the </w:t>
-            </w:r>
-            <w:proofErr w:type="spellStart"/>
-            <w:r>
-              <w:t>LDW_Torque_Request</w:t>
-            </w:r>
-            <w:proofErr w:type="spellEnd"/>
-            <w:r>
-              <w:t xml:space="preserve"> shall be set to zero.</w:t>
+              <w:t>As soon as a failure is detected by the LDW function, it shall deactivate the LDW feature and the LDW_Torque_Request shall be set to zero.</w:t>
             </w:r>
           </w:p>
         </w:tc>
@@ -1899,13 +1729,8 @@
               <w:widowControl w:val="0"/>
               <w:spacing w:line="240" w:lineRule="auto"/>
             </w:pPr>
-            <w:proofErr w:type="spellStart"/>
-            <w:r>
-              <w:t>LDW_Torque_Request</w:t>
-            </w:r>
-            <w:proofErr w:type="spellEnd"/>
-            <w:r>
-              <w:t xml:space="preserve"> shall be set to zero</w:t>
+            <w:r>
+              <w:t>LDW_Torque_Request shall be set to zero</w:t>
             </w:r>
           </w:p>
         </w:tc>
@@ -2055,13 +1880,8 @@
               <w:widowControl w:val="0"/>
               <w:spacing w:line="240" w:lineRule="auto"/>
             </w:pPr>
-            <w:proofErr w:type="spellStart"/>
-            <w:r>
-              <w:t>LDW_Torque_Request</w:t>
-            </w:r>
-            <w:proofErr w:type="spellEnd"/>
-            <w:r>
-              <w:t xml:space="preserve"> shall be set to zero</w:t>
+            <w:r>
+              <w:t>LDW_Torque_Request shall be set to zero</w:t>
             </w:r>
           </w:p>
         </w:tc>
@@ -2086,6 +1906,7 @@
               <w:spacing w:line="240" w:lineRule="auto"/>
             </w:pPr>
             <w:r>
+              <w:lastRenderedPageBreak/>
               <w:t>Technical</w:t>
             </w:r>
           </w:p>
@@ -2132,15 +1953,7 @@
               <w:widowControl w:val="0"/>
             </w:pPr>
             <w:r>
-              <w:t xml:space="preserve">A memory test shall be conducted at </w:t>
-            </w:r>
-            <w:proofErr w:type="spellStart"/>
-            <w:r>
-              <w:t>start up</w:t>
-            </w:r>
-            <w:proofErr w:type="spellEnd"/>
-            <w:r>
-              <w:t xml:space="preserve"> of the EPS ECU to check for any faults in memory.</w:t>
+              <w:t>A memory test shall be conducted at start up of the EPS ECU to check for any faults in memory.</w:t>
             </w:r>
           </w:p>
         </w:tc>
@@ -2219,13 +2032,8 @@
               <w:widowControl w:val="0"/>
               <w:spacing w:line="240" w:lineRule="auto"/>
             </w:pPr>
-            <w:proofErr w:type="spellStart"/>
-            <w:r>
-              <w:t>LDW_Torque_Request</w:t>
-            </w:r>
-            <w:proofErr w:type="spellEnd"/>
-            <w:r>
-              <w:t xml:space="preserve"> shall be set to zero</w:t>
+            <w:r>
+              <w:t>LDW_Torque_Request shall be set to zero</w:t>
             </w:r>
           </w:p>
         </w:tc>
@@ -2237,13 +2045,13 @@
         <w:pStyle w:val="Heading2"/>
         <w:contextualSpacing w:val="0"/>
       </w:pPr>
-      <w:bookmarkStart w:id="16" w:name="_xkl6tpelekqy" w:colFirst="0" w:colLast="0"/>
-      <w:bookmarkStart w:id="17" w:name="_Toc527926636"/>
-      <w:bookmarkEnd w:id="16"/>
+      <w:bookmarkStart w:id="17" w:name="_xkl6tpelekqy" w:colFirst="0" w:colLast="0"/>
+      <w:bookmarkStart w:id="18" w:name="_Toc527926636"/>
+      <w:bookmarkEnd w:id="17"/>
       <w:r>
         <w:t>Refined Architecture Diagram from the Technical Safety Concept</w:t>
       </w:r>
-      <w:bookmarkEnd w:id="17"/>
+      <w:bookmarkEnd w:id="18"/>
     </w:p>
     <w:p/>
     <w:p>
@@ -2303,12 +2111,11 @@
         <w:spacing w:before="480" w:after="180" w:line="240" w:lineRule="auto"/>
         <w:contextualSpacing w:val="0"/>
       </w:pPr>
-      <w:bookmarkStart w:id="18" w:name="_Toc527926637"/>
+      <w:bookmarkStart w:id="19" w:name="_Toc527926637"/>
       <w:r>
-        <w:lastRenderedPageBreak/>
         <w:t>Software Requirements</w:t>
       </w:r>
-      <w:bookmarkEnd w:id="18"/>
+      <w:bookmarkEnd w:id="19"/>
     </w:p>
     <w:p/>
     <w:p>
@@ -2316,13 +2123,7 @@
         <w:rPr>
           <w:b/>
         </w:rPr>
-        <w:t>Lane Departure Warning (LDW) Amplitude Malfunction Softwar</w:t>
-      </w:r>
-      <w:r>
-        <w:rPr>
-          <w:b/>
-        </w:rPr>
-        <w:t>e Requirements:</w:t>
+        <w:t>Lane Departure Warning (LDW) Amplitude Malfunction Software Requirements:</w:t>
       </w:r>
     </w:p>
     <w:p/>
@@ -2533,6 +2334,7 @@
               <w:spacing w:line="240" w:lineRule="auto"/>
             </w:pPr>
             <w:r>
+              <w:lastRenderedPageBreak/>
               <w:t>Technical</w:t>
             </w:r>
           </w:p>
@@ -2579,21 +2381,8 @@
               <w:widowControl w:val="0"/>
             </w:pPr>
             <w:r>
-              <w:t xml:space="preserve">The LDW safety component shall ensure that the amplitude of the </w:t>
-            </w:r>
-            <w:proofErr w:type="spellStart"/>
-            <w:r>
-              <w:t>LDW_Torque_Request</w:t>
-            </w:r>
-            <w:proofErr w:type="spellEnd"/>
-            <w:r>
-              <w:t xml:space="preserve"> sent to the Final Electronic Power Steering Torque component is below </w:t>
-            </w:r>
-            <w:proofErr w:type="spellStart"/>
-            <w:r>
-              <w:t>Max_Torque_Amplitude</w:t>
-            </w:r>
-            <w:proofErr w:type="spellEnd"/>
+              <w:t>The LDW safety component shall ensure that the amplitude of the LDW_Torque_Request sent to the Final Electronic Power Steering Torque component is below Max_Torque_Amplitude</w:t>
+            </w:r>
           </w:p>
         </w:tc>
         <w:tc>
@@ -2671,13 +2460,8 @@
               <w:widowControl w:val="0"/>
               <w:spacing w:line="240" w:lineRule="auto"/>
             </w:pPr>
-            <w:proofErr w:type="spellStart"/>
-            <w:r>
-              <w:t>LDW_Torque_Request</w:t>
-            </w:r>
-            <w:proofErr w:type="spellEnd"/>
-            <w:r>
-              <w:t xml:space="preserve"> shall be set to zero</w:t>
+            <w:r>
+              <w:t>LDW_Torque_Request shall be set to zero</w:t>
             </w:r>
           </w:p>
         </w:tc>
@@ -2726,8 +2510,6 @@
             <w:pPr>
               <w:spacing w:line="240" w:lineRule="auto"/>
             </w:pPr>
-            <w:bookmarkStart w:id="19" w:name="_GoBack"/>
-            <w:bookmarkEnd w:id="19"/>
             <w:r>
               <w:t>ID</w:t>
             </w:r>
@@ -2876,31 +2658,7 @@
               <w:spacing w:line="240" w:lineRule="auto"/>
             </w:pPr>
             <w:r>
-              <w:t>The input signal “</w:t>
-            </w:r>
-            <w:proofErr w:type="spellStart"/>
-            <w:r>
-              <w:t>Primary_LDW_Torq_Req</w:t>
-            </w:r>
-            <w:proofErr w:type="spellEnd"/>
-            <w:r>
-              <w:t xml:space="preserve">” shall be read and pre-processed to determine the torque request coming from the “Basic/Main </w:t>
-            </w:r>
-            <w:proofErr w:type="spellStart"/>
-            <w:r>
-              <w:t>LAFunctionality</w:t>
-            </w:r>
-            <w:proofErr w:type="spellEnd"/>
-            <w:r>
-              <w:t>” SW Component. Signal “</w:t>
-            </w:r>
-            <w:proofErr w:type="spellStart"/>
-            <w:r>
-              <w:t>processed_LDW_Torq_Req</w:t>
-            </w:r>
-            <w:proofErr w:type="spellEnd"/>
-            <w:r>
-              <w:t>” shall be generated at the end of the processing.</w:t>
+              <w:t>The input signal “Primary_LDW_Torq_Req” shall be read and pre-processed to determine the torque request coming from the “Basic/Main LAFunctionality” SW Component. Signal “processed_LDW_Torq_Req” shall be generated at the end of the processing.</w:t>
             </w:r>
           </w:p>
         </w:tc>
@@ -3000,55 +2758,7 @@
               <w:spacing w:line="240" w:lineRule="auto"/>
             </w:pPr>
             <w:r>
-              <w:t>In case the “</w:t>
-            </w:r>
-            <w:proofErr w:type="spellStart"/>
-            <w:r>
-              <w:t>processed_LDW_Torq_Req</w:t>
-            </w:r>
-            <w:proofErr w:type="spellEnd"/>
-            <w:r>
-              <w:t>” signal has a value greater than “</w:t>
-            </w:r>
-            <w:proofErr w:type="spellStart"/>
-            <w:r>
-              <w:t>Max_Torque_Amplitude_LDW</w:t>
-            </w:r>
-            <w:proofErr w:type="spellEnd"/>
-            <w:r>
-              <w:t>” (maximum allowed safe torque), the torque signal “</w:t>
-            </w:r>
-            <w:proofErr w:type="spellStart"/>
-            <w:r>
-              <w:t>limited_LDW_Torq_Req</w:t>
-            </w:r>
-            <w:proofErr w:type="spellEnd"/>
-            <w:r>
-              <w:t xml:space="preserve">” shall be set to 0, </w:t>
-            </w:r>
-            <w:proofErr w:type="gramStart"/>
-            <w:r>
-              <w:t>else</w:t>
-            </w:r>
-            <w:proofErr w:type="gramEnd"/>
-            <w:r>
-              <w:t xml:space="preserve"> “</w:t>
-            </w:r>
-            <w:proofErr w:type="spellStart"/>
-            <w:r>
-              <w:t>limited_LDW_Torq_Req</w:t>
-            </w:r>
-            <w:proofErr w:type="spellEnd"/>
-            <w:r>
-              <w:t>” shall take the value of “</w:t>
-            </w:r>
-            <w:proofErr w:type="spellStart"/>
-            <w:r>
-              <w:t>processed_LDW_Torq_Req</w:t>
-            </w:r>
-            <w:proofErr w:type="spellEnd"/>
-            <w:r>
-              <w:t>”.</w:t>
+              <w:t>In case the “processed_LDW_Torq_Req” signal has a value greater than “Max_Torque_Amplitude_LDW” (maximum allowed safe torque), the torque signal “limited_LDW_Torq_Req” shall be set to 0, else “limited_LDW_Torq_Req” shall take the value of “processed_LDW_Torq_Req”.</w:t>
             </w:r>
           </w:p>
         </w:tc>
@@ -3099,15 +2809,7 @@
               <w:spacing w:line="240" w:lineRule="auto"/>
             </w:pPr>
             <w:r>
-              <w:t>“</w:t>
-            </w:r>
-            <w:proofErr w:type="spellStart"/>
-            <w:r>
-              <w:t>limited_LDW_Torq_Req</w:t>
-            </w:r>
-            <w:proofErr w:type="spellEnd"/>
-            <w:r>
-              <w:t>” = 0 (Nm=Newton-meter)</w:t>
+              <w:t>“limited_LDW_Torq_Req” = 0 (Nm=Newton-meter)</w:t>
             </w:r>
           </w:p>
         </w:tc>
@@ -3131,7 +2833,6 @@
               <w:spacing w:line="240" w:lineRule="auto"/>
             </w:pPr>
             <w:r>
-              <w:lastRenderedPageBreak/>
               <w:t>Software Safety Requirement 01-03</w:t>
             </w:r>
           </w:p>
@@ -3151,31 +2852,7 @@
               <w:spacing w:line="240" w:lineRule="auto"/>
             </w:pPr>
             <w:r>
-              <w:t>The “</w:t>
-            </w:r>
-            <w:proofErr w:type="spellStart"/>
-            <w:r>
-              <w:t>limited_LDW_Torq_Req</w:t>
-            </w:r>
-            <w:proofErr w:type="spellEnd"/>
-            <w:r>
-              <w:t>” shall be transformed into a signal “</w:t>
-            </w:r>
-            <w:proofErr w:type="spellStart"/>
-            <w:r>
-              <w:t>LDW_Torq_Req</w:t>
-            </w:r>
-            <w:proofErr w:type="spellEnd"/>
-            <w:r>
-              <w:t xml:space="preserve">” which is suitable to be transmitted outside of the LDW Safety component (“LDW Safety”) to the “Final EPS </w:t>
-            </w:r>
-            <w:proofErr w:type="spellStart"/>
-            <w:r>
-              <w:t>Torque”component</w:t>
-            </w:r>
-            <w:proofErr w:type="spellEnd"/>
-            <w:r>
-              <w:t>. Also see SofSafReq02-01 and SofSafReq02-02</w:t>
+              <w:t>The “limited_LDW_Torq_Req” shall be transformed into a signal “LDW_Torq_Req” which is suitable to be transmitted outside of the LDW Safety component (“LDW Safety”) to the “Final EPS Torque”component. Also see SofSafReq02-01 and SofSafReq02-02</w:t>
             </w:r>
           </w:p>
         </w:tc>
@@ -3225,13 +2902,8 @@
             <w:pPr>
               <w:spacing w:line="240" w:lineRule="auto"/>
             </w:pPr>
-            <w:proofErr w:type="spellStart"/>
-            <w:r>
-              <w:t>LDW_Torq_Req</w:t>
-            </w:r>
-            <w:proofErr w:type="spellEnd"/>
-            <w:r>
-              <w:t>= 0 (Nm)</w:t>
+            <w:r>
+              <w:t>LDW_Torq_Req= 0 (Nm)</w:t>
             </w:r>
           </w:p>
         </w:tc>
@@ -3495,15 +3167,7 @@
               <w:widowControl w:val="0"/>
             </w:pPr>
             <w:r>
-              <w:t xml:space="preserve">The validity and integrity of the data transmission for </w:t>
-            </w:r>
-            <w:proofErr w:type="spellStart"/>
-            <w:r>
-              <w:t>LDW_Torque_Request</w:t>
-            </w:r>
-            <w:proofErr w:type="spellEnd"/>
-            <w:r>
-              <w:t xml:space="preserve"> signal shall be ensured</w:t>
+              <w:t>The validity and integrity of the data transmission for LDW_Torque_Request signal shall be ensured</w:t>
             </w:r>
           </w:p>
         </w:tc>
@@ -3582,13 +3246,8 @@
               <w:widowControl w:val="0"/>
               <w:spacing w:line="240" w:lineRule="auto"/>
             </w:pPr>
-            <w:proofErr w:type="spellStart"/>
-            <w:r>
-              <w:t>LDW_Torque_Request</w:t>
-            </w:r>
-            <w:proofErr w:type="spellEnd"/>
-            <w:r>
-              <w:t xml:space="preserve"> shall be set to zero</w:t>
+            <w:r>
+              <w:t>LDW_Torque_Request shall be set to zero</w:t>
             </w:r>
           </w:p>
         </w:tc>
@@ -3791,23 +3450,7 @@
               <w:spacing w:line="240" w:lineRule="auto"/>
             </w:pPr>
             <w:r>
-              <w:t>Any data to be transmitted outside of the LDW Safety component (“LDW Safety”) including "</w:t>
-            </w:r>
-            <w:proofErr w:type="spellStart"/>
-            <w:r>
-              <w:t>LDW_Torque_Req</w:t>
-            </w:r>
-            <w:proofErr w:type="spellEnd"/>
-            <w:r>
-              <w:t>" and “</w:t>
-            </w:r>
-            <w:proofErr w:type="spellStart"/>
-            <w:r>
-              <w:t>activation_status</w:t>
-            </w:r>
-            <w:proofErr w:type="spellEnd"/>
-            <w:r>
-              <w:t>” (see SofSafReq03-02) shall be protected by an End2End(E2E) protection mechanism</w:t>
+              <w:t>Any data to be transmitted outside of the LDW Safety component (“LDW Safety”) including "LDW_Torque_Req" and “activation_status” (see SofSafReq03-02) shall be protected by an End2End(E2E) protection mechanism</w:t>
             </w:r>
           </w:p>
         </w:tc>
@@ -3865,13 +3508,8 @@
               <w:spacing w:after="180"/>
               <w:ind w:left="34"/>
             </w:pPr>
-            <w:proofErr w:type="spellStart"/>
-            <w:r>
-              <w:t>LDW_Torq_Req</w:t>
-            </w:r>
-            <w:proofErr w:type="spellEnd"/>
-            <w:r>
-              <w:t>= 0 (Nm)</w:t>
+            <w:r>
+              <w:t>LDW_Torq_Req= 0 (Nm)</w:t>
             </w:r>
           </w:p>
         </w:tc>
@@ -3969,13 +3607,8 @@
               <w:spacing w:after="180"/>
               <w:ind w:left="34"/>
             </w:pPr>
-            <w:proofErr w:type="spellStart"/>
-            <w:r>
-              <w:t>LDW_Torq_Req</w:t>
-            </w:r>
-            <w:proofErr w:type="spellEnd"/>
-            <w:r>
-              <w:t>= 0 (Nm)</w:t>
+            <w:r>
+              <w:t>LDW_Torq_Req= 0 (Nm)</w:t>
             </w:r>
           </w:p>
         </w:tc>
@@ -4239,15 +3872,7 @@
               <w:widowControl w:val="0"/>
             </w:pPr>
             <w:r>
-              <w:t xml:space="preserve">As soon as a failure is detected by the LDW function, it shall deactivate the LDW feature and the </w:t>
-            </w:r>
-            <w:proofErr w:type="spellStart"/>
-            <w:r>
-              <w:t>LDW_Torque_Request</w:t>
-            </w:r>
-            <w:proofErr w:type="spellEnd"/>
-            <w:r>
-              <w:t xml:space="preserve"> shall be set to zero</w:t>
+              <w:t>As soon as a failure is detected by the LDW function, it shall deactivate the LDW feature and the LDW_Torque_Request shall be set to zero</w:t>
             </w:r>
           </w:p>
         </w:tc>
@@ -4326,13 +3951,8 @@
               <w:widowControl w:val="0"/>
               <w:spacing w:line="240" w:lineRule="auto"/>
             </w:pPr>
-            <w:proofErr w:type="spellStart"/>
-            <w:r>
-              <w:t>LDW_Torque_Request</w:t>
-            </w:r>
-            <w:proofErr w:type="spellEnd"/>
-            <w:r>
-              <w:t xml:space="preserve"> shall be set to zero</w:t>
+            <w:r>
+              <w:t>LDW_Torque_Request shall be set to zero</w:t>
             </w:r>
           </w:p>
         </w:tc>
@@ -4528,31 +4148,7 @@
               <w:spacing w:line="240" w:lineRule="auto"/>
             </w:pPr>
             <w:r>
-              <w:t xml:space="preserve">Each of the SW elements shall output a signal to indicate any error which is detected by the element. Error signal = </w:t>
-            </w:r>
-            <w:proofErr w:type="spellStart"/>
-            <w:r>
-              <w:t>error_status_input</w:t>
-            </w:r>
-            <w:proofErr w:type="spellEnd"/>
-            <w:r>
-              <w:t xml:space="preserve">(LDW_SAFETY_INPUT_PROCESSING), </w:t>
-            </w:r>
-            <w:proofErr w:type="spellStart"/>
-            <w:r>
-              <w:t>error_status_torque_limiter</w:t>
-            </w:r>
-            <w:proofErr w:type="spellEnd"/>
-            <w:r>
-              <w:t xml:space="preserve">(TORQUE_LIMITER), </w:t>
-            </w:r>
-            <w:proofErr w:type="spellStart"/>
-            <w:r>
-              <w:t>error_status_output_gen</w:t>
-            </w:r>
-            <w:proofErr w:type="spellEnd"/>
-            <w:r>
-              <w:t>(LDW_SAFETY_OUTPUT_GENERATOR)</w:t>
+              <w:t>Each of the SW elements shall output a signal to indicate any error which is detected by the element. Error signal = error_status_input(LDW_SAFETY_INPUT_PROCESSING), error_status_torque_limiter(TORQUE_LIMITER), error_status_output_gen(LDW_SAFETY_OUTPUT_GENERATOR)</w:t>
             </w:r>
           </w:p>
         </w:tc>
@@ -4637,15 +4233,7 @@
               <w:spacing w:line="240" w:lineRule="auto"/>
             </w:pPr>
             <w:r>
-              <w:t>A software element shall evaluate the error status of all the other software elements and in case any 1 of them indicates an error, it shall deactivate the LDW feature (“</w:t>
-            </w:r>
-            <w:proofErr w:type="spellStart"/>
-            <w:r>
-              <w:t>activation_status</w:t>
-            </w:r>
-            <w:proofErr w:type="spellEnd"/>
-            <w:r>
-              <w:t>”=0)</w:t>
+              <w:t>A software element shall evaluate the error status of all the other software elements and in case any 1 of them indicates an error, it shall deactivate the LDW feature (“activation_status”=0)</w:t>
             </w:r>
           </w:p>
         </w:tc>
@@ -4689,13 +4277,8 @@
             <w:pPr>
               <w:spacing w:line="240" w:lineRule="auto"/>
             </w:pPr>
-            <w:proofErr w:type="spellStart"/>
-            <w:r>
-              <w:t>Activation_status</w:t>
-            </w:r>
-            <w:proofErr w:type="spellEnd"/>
-            <w:r>
-              <w:t xml:space="preserve"> = 0 (LDW function deactivated)</w:t>
+            <w:r>
+              <w:t>Activation_status = 0 (LDW function deactivated)</w:t>
             </w:r>
           </w:p>
         </w:tc>
@@ -4729,15 +4312,7 @@
               <w:spacing w:line="240" w:lineRule="auto"/>
             </w:pPr>
             <w:r>
-              <w:t>In case of no errors from the software elements, the status of the LDW feature shall be set to activated (“</w:t>
-            </w:r>
-            <w:proofErr w:type="spellStart"/>
-            <w:r>
-              <w:t>activation_status</w:t>
-            </w:r>
-            <w:proofErr w:type="spellEnd"/>
-            <w:r>
-              <w:t>”=1)</w:t>
+              <w:t>In case of no errors from the software elements, the status of the LDW feature shall be set to activated (“activation_status”=1)</w:t>
             </w:r>
           </w:p>
         </w:tc>
@@ -4822,15 +4397,7 @@
               <w:spacing w:line="240" w:lineRule="auto"/>
             </w:pPr>
             <w:r>
-              <w:t>In case an error is detected by any of the software elements, it shall set the value of its corresponding torque to 0 so that “</w:t>
-            </w:r>
-            <w:proofErr w:type="spellStart"/>
-            <w:r>
-              <w:t>LDW_Torq_Req</w:t>
-            </w:r>
-            <w:proofErr w:type="spellEnd"/>
-            <w:r>
-              <w:t>” is set to 0</w:t>
+              <w:t>In case an error is detected by any of the software elements, it shall set the value of its corresponding torque to 0 so that “LDW_Torq_Req” is set to 0</w:t>
             </w:r>
           </w:p>
         </w:tc>
@@ -4874,13 +4441,8 @@
             <w:pPr>
               <w:spacing w:line="240" w:lineRule="auto"/>
             </w:pPr>
-            <w:proofErr w:type="spellStart"/>
-            <w:r>
-              <w:t>LDW_Torq_Req</w:t>
-            </w:r>
-            <w:proofErr w:type="spellEnd"/>
-            <w:r>
-              <w:t xml:space="preserve"> = 0</w:t>
+            <w:r>
+              <w:t>LDW_Torq_Req = 0</w:t>
             </w:r>
           </w:p>
         </w:tc>
@@ -4959,13 +4521,8 @@
             <w:pPr>
               <w:spacing w:line="240" w:lineRule="auto"/>
             </w:pPr>
-            <w:proofErr w:type="spellStart"/>
-            <w:r>
-              <w:t>Activation_status</w:t>
-            </w:r>
-            <w:proofErr w:type="spellEnd"/>
-            <w:r>
-              <w:t xml:space="preserve"> = 0 (LDW function deactivated)</w:t>
+            <w:r>
+              <w:t>Activation_status = 0 (LDW function deactivated)</w:t>
             </w:r>
           </w:p>
         </w:tc>
@@ -5308,13 +4865,8 @@
               <w:widowControl w:val="0"/>
               <w:spacing w:line="240" w:lineRule="auto"/>
             </w:pPr>
-            <w:proofErr w:type="spellStart"/>
-            <w:r>
-              <w:t>LDW_Torque_Request</w:t>
-            </w:r>
-            <w:proofErr w:type="spellEnd"/>
-            <w:r>
-              <w:t xml:space="preserve"> shall be set to zero</w:t>
+            <w:r>
+              <w:t>LDW_Torque_Request shall be set to zero</w:t>
             </w:r>
           </w:p>
         </w:tc>
@@ -5518,31 +5070,7 @@
               <w:spacing w:line="240" w:lineRule="auto"/>
             </w:pPr>
             <w:r>
-              <w:t>When the LDW function is deactivated (</w:t>
-            </w:r>
-            <w:proofErr w:type="spellStart"/>
-            <w:r>
-              <w:t>activation_status</w:t>
-            </w:r>
-            <w:proofErr w:type="spellEnd"/>
-            <w:r>
-              <w:t xml:space="preserve"> set to 0), the </w:t>
-            </w:r>
-            <w:proofErr w:type="spellStart"/>
-            <w:r>
-              <w:t>activation_status</w:t>
-            </w:r>
-            <w:proofErr w:type="spellEnd"/>
-            <w:r>
-              <w:t xml:space="preserve"> shall be sent to the car </w:t>
-            </w:r>
-            <w:proofErr w:type="spellStart"/>
-            <w:r>
-              <w:t>displayECU</w:t>
-            </w:r>
-            <w:proofErr w:type="spellEnd"/>
-            <w:r>
-              <w:t>.</w:t>
+              <w:t>When the LDW function is deactivated (activation_status set to 0), the activation_status shall be sent to the car displayECU.</w:t>
             </w:r>
           </w:p>
         </w:tc>
@@ -5582,15 +5110,7 @@
               <w:spacing w:line="240" w:lineRule="auto"/>
             </w:pPr>
             <w:r>
-              <w:t xml:space="preserve">LDW_SAFETY_ACTIVATION, </w:t>
-            </w:r>
-            <w:proofErr w:type="spellStart"/>
-            <w:r>
-              <w:t>CarDisplay</w:t>
-            </w:r>
-            <w:proofErr w:type="spellEnd"/>
-            <w:r>
-              <w:t xml:space="preserve"> ECU</w:t>
+              <w:t>LDW_SAFETY_ACTIVATION, CarDisplay ECU</w:t>
             </w:r>
           </w:p>
         </w:tc>
@@ -5874,15 +5394,7 @@
               <w:widowControl w:val="0"/>
             </w:pPr>
             <w:r>
-              <w:t xml:space="preserve">Memory test shall be conducted at </w:t>
-            </w:r>
-            <w:proofErr w:type="spellStart"/>
-            <w:r>
-              <w:t>start up</w:t>
-            </w:r>
-            <w:proofErr w:type="spellEnd"/>
-            <w:r>
-              <w:t xml:space="preserve"> of the EPS ECU to check for any faults in memory</w:t>
+              <w:t>Memory test shall be conducted at start up of the EPS ECU to check for any faults in memory</w:t>
             </w:r>
           </w:p>
         </w:tc>
@@ -5961,13 +5473,8 @@
               <w:widowControl w:val="0"/>
               <w:spacing w:line="240" w:lineRule="auto"/>
             </w:pPr>
-            <w:proofErr w:type="spellStart"/>
-            <w:r>
-              <w:t>LDW_Torque_Request</w:t>
-            </w:r>
-            <w:proofErr w:type="spellEnd"/>
-            <w:r>
-              <w:t xml:space="preserve"> shall be set to zero</w:t>
+            <w:r>
+              <w:t>LDW_Torque_Request shall be set to zero</w:t>
             </w:r>
           </w:p>
         </w:tc>
@@ -6222,13 +5729,8 @@
               <w:widowControl w:val="0"/>
               <w:spacing w:line="240" w:lineRule="auto"/>
             </w:pPr>
-            <w:proofErr w:type="spellStart"/>
-            <w:r>
-              <w:t>Activation_status</w:t>
-            </w:r>
-            <w:proofErr w:type="spellEnd"/>
-            <w:r>
-              <w:t xml:space="preserve"> = 0</w:t>
+            <w:r>
+              <w:t>Activation_status = 0</w:t>
             </w:r>
           </w:p>
         </w:tc>
@@ -6263,15 +5765,7 @@
               <w:spacing w:line="240" w:lineRule="auto"/>
             </w:pPr>
             <w:r>
-              <w:t>Standard RAM tests to check the data bus, address bus and device integrity shall be done every time the ignition is switched from off to on (</w:t>
-            </w:r>
-            <w:proofErr w:type="spellStart"/>
-            <w:r>
-              <w:t>E.g.walking</w:t>
-            </w:r>
-            <w:proofErr w:type="spellEnd"/>
-            <w:r>
-              <w:t xml:space="preserve"> 1s test, RAM pattern test. Refer RAM and processor vendor recommendations )</w:t>
+              <w:t>Standard RAM tests to check the data bus, address bus and device integrity shall be done every time the ignition is switched from off to on (E.g.walking 1s test, RAM pattern test. Refer RAM and processor vendor recommendations )</w:t>
             </w:r>
           </w:p>
         </w:tc>
@@ -6330,13 +5824,8 @@
               <w:widowControl w:val="0"/>
               <w:spacing w:line="240" w:lineRule="auto"/>
             </w:pPr>
-            <w:proofErr w:type="spellStart"/>
-            <w:r>
-              <w:t>Activation_status</w:t>
-            </w:r>
-            <w:proofErr w:type="spellEnd"/>
-            <w:r>
-              <w:t xml:space="preserve"> = 0</w:t>
+            <w:r>
+              <w:t>Activation_status = 0</w:t>
             </w:r>
           </w:p>
         </w:tc>
@@ -6371,23 +5860,7 @@
               <w:spacing w:line="240" w:lineRule="auto"/>
             </w:pPr>
             <w:r>
-              <w:t xml:space="preserve">The test result of the RAM or Flash memory shall be indicated to the </w:t>
-            </w:r>
-            <w:proofErr w:type="spellStart"/>
-            <w:r>
-              <w:t>LDW_Safety</w:t>
-            </w:r>
-            <w:proofErr w:type="spellEnd"/>
-            <w:r>
-              <w:t xml:space="preserve"> component via the “</w:t>
-            </w:r>
-            <w:proofErr w:type="spellStart"/>
-            <w:r>
-              <w:t>test_status</w:t>
-            </w:r>
-            <w:proofErr w:type="spellEnd"/>
-            <w:r>
-              <w:t>” signal</w:t>
+              <w:t>The test result of the RAM or Flash memory shall be indicated to the LDW_Safety component via the “test_status” signal</w:t>
             </w:r>
             <w:r>
               <w:t>.</w:t>
@@ -6449,13 +5922,8 @@
               <w:widowControl w:val="0"/>
               <w:spacing w:line="240" w:lineRule="auto"/>
             </w:pPr>
-            <w:proofErr w:type="spellStart"/>
-            <w:r>
-              <w:t>Activation_status</w:t>
-            </w:r>
-            <w:proofErr w:type="spellEnd"/>
-            <w:r>
-              <w:t xml:space="preserve"> = 0</w:t>
+            <w:r>
+              <w:t>Activation_status = 0</w:t>
             </w:r>
           </w:p>
         </w:tc>
@@ -6490,31 +5958,7 @@
               <w:spacing w:line="240" w:lineRule="auto"/>
             </w:pPr>
             <w:r>
-              <w:t>In case any fault is indicated via the “</w:t>
-            </w:r>
-            <w:proofErr w:type="spellStart"/>
-            <w:r>
-              <w:t>test_status</w:t>
-            </w:r>
-            <w:proofErr w:type="spellEnd"/>
-            <w:r>
-              <w:t xml:space="preserve">” signal the INPUT_LDW_PROCESSING shall set an error on </w:t>
-            </w:r>
-            <w:proofErr w:type="spellStart"/>
-            <w:r>
-              <w:t>error_status_input</w:t>
-            </w:r>
-            <w:proofErr w:type="spellEnd"/>
-            <w:r>
-              <w:t xml:space="preserve"> (=1) so that the LDW functionality is deactivated and the </w:t>
-            </w:r>
-            <w:proofErr w:type="spellStart"/>
-            <w:r>
-              <w:t>LDWTorque</w:t>
-            </w:r>
-            <w:proofErr w:type="spellEnd"/>
-            <w:r>
-              <w:t xml:space="preserve"> is set to 0</w:t>
+              <w:t>In case any fault is indicated via the “test_status” signal the INPUT_LDW_PROCESSING shall set an error on error_status_input (=1) so that the LDW functionality is deactivated and the LDWTorque is set to 0</w:t>
             </w:r>
           </w:p>
         </w:tc>
@@ -6573,13 +6017,8 @@
               <w:widowControl w:val="0"/>
               <w:spacing w:line="240" w:lineRule="auto"/>
             </w:pPr>
-            <w:proofErr w:type="spellStart"/>
-            <w:r>
-              <w:t>Activation_status</w:t>
-            </w:r>
-            <w:proofErr w:type="spellEnd"/>
-            <w:r>
-              <w:t xml:space="preserve"> = 0</w:t>
+            <w:r>
+              <w:t>Activation_status = 0</w:t>
             </w:r>
           </w:p>
         </w:tc>

</xml_diff>